<commit_message>
use case glassory updated by iman
</commit_message>
<xml_diff>
--- a/use case glassory.docx
+++ b/use case glassory.docx
@@ -1,6 +1,6 @@
 
 <file path=word/document.xml><?xml version="1.0" encoding="utf-8"?>
-<w:document xmlns:wpc="http://schemas.microsoft.com/office/word/2010/wordprocessingCanvas" xmlns:cx="http://schemas.microsoft.com/office/drawing/2014/chartex" xmlns:cx1="http://schemas.microsoft.com/office/drawing/2015/9/8/chartex" xmlns:mc="http://schemas.openxmlformats.org/markup-compatibility/2006" xmlns:o="urn:schemas-microsoft-com:office:office" xmlns:r="http://schemas.openxmlformats.org/officeDocument/2006/relationships" xmlns:m="http://schemas.openxmlformats.org/officeDocument/2006/math" xmlns:v="urn:schemas-microsoft-com:vml" xmlns:wp14="http://schemas.microsoft.com/office/word/2010/wordprocessingDrawing" xmlns:wp="http://schemas.openxmlformats.org/drawingml/2006/wordprocessingDrawing" xmlns:w10="urn:schemas-microsoft-com:office:word" xmlns:w="http://schemas.openxmlformats.org/wordprocessingml/2006/main" xmlns:w14="http://schemas.microsoft.com/office/word/2010/wordml" xmlns:w15="http://schemas.microsoft.com/office/word/2012/wordml" xmlns:w16se="http://schemas.microsoft.com/office/word/2015/wordml/symex" xmlns:wpg="http://schemas.microsoft.com/office/word/2010/wordprocessingGroup" xmlns:wpi="http://schemas.microsoft.com/office/word/2010/wordprocessingInk" xmlns:wne="http://schemas.microsoft.com/office/word/2006/wordml" xmlns:wps="http://schemas.microsoft.com/office/word/2010/wordprocessingShape" mc:Ignorable="w14 w15 w16se wp14">
+<w:document xmlns:wpc="http://schemas.microsoft.com/office/word/2010/wordprocessingCanvas" xmlns:cx="http://schemas.microsoft.com/office/drawing/2014/chartex" xmlns:cx1="http://schemas.microsoft.com/office/drawing/2015/9/8/chartex" xmlns:cx2="http://schemas.microsoft.com/office/drawing/2015/10/21/chartex" xmlns:cx3="http://schemas.microsoft.com/office/drawing/2016/5/9/chartex" xmlns:cx4="http://schemas.microsoft.com/office/drawing/2016/5/10/chartex" xmlns:cx5="http://schemas.microsoft.com/office/drawing/2016/5/11/chartex" xmlns:mc="http://schemas.openxmlformats.org/markup-compatibility/2006" xmlns:o="urn:schemas-microsoft-com:office:office" xmlns:r="http://schemas.openxmlformats.org/officeDocument/2006/relationships" xmlns:m="http://schemas.openxmlformats.org/officeDocument/2006/math" xmlns:v="urn:schemas-microsoft-com:vml" xmlns:wp14="http://schemas.microsoft.com/office/word/2010/wordprocessingDrawing" xmlns:wp="http://schemas.openxmlformats.org/drawingml/2006/wordprocessingDrawing" xmlns:w10="urn:schemas-microsoft-com:office:word" xmlns:w="http://schemas.openxmlformats.org/wordprocessingml/2006/main" xmlns:w14="http://schemas.microsoft.com/office/word/2010/wordml" xmlns:w15="http://schemas.microsoft.com/office/word/2012/wordml" xmlns:w16se="http://schemas.microsoft.com/office/word/2015/wordml/symex" xmlns:wpg="http://schemas.microsoft.com/office/word/2010/wordprocessingGroup" xmlns:wpi="http://schemas.microsoft.com/office/word/2010/wordprocessingInk" xmlns:wne="http://schemas.microsoft.com/office/word/2006/wordml" xmlns:wps="http://schemas.microsoft.com/office/word/2010/wordprocessingShape" mc:Ignorable="w14 w15 w16se wp14">
   <w:body>
     <w:p>
       <w:r>
@@ -916,7 +916,6 @@
                                       <w:lang w:bidi="fa-IR"/>
                                     </w:rPr>
                                   </w:pPr>
-                                  <w:bookmarkStart w:id="0" w:name="_GoBack" w:colFirst="1" w:colLast="2"/>
                                 </w:p>
                               </w:tc>
                               <w:tc>
@@ -1068,7 +1067,6 @@
                                 </w:p>
                               </w:tc>
                             </w:tr>
-                            <w:bookmarkEnd w:id="0"/>
                             <w:tr>
                               <w:trPr>
                                 <w:cnfStyle w:val="000000100000" w:firstRow="0" w:lastRow="0" w:firstColumn="0" w:lastColumn="0" w:oddVBand="0" w:evenVBand="0" w:oddHBand="1" w:evenHBand="0" w:firstRowFirstColumn="0" w:firstRowLastColumn="0" w:lastRowFirstColumn="0" w:lastRowLastColumn="0"/>
@@ -1243,7 +1241,6 @@
                                       <w:color w:val="FFFFFF" w:themeColor="background1"/>
                                     </w:rPr>
                                   </w:pPr>
-                                  <w:proofErr w:type="spellStart"/>
                                   <w:r>
                                     <w:rPr>
                                       <w:rFonts w:cs="B Roya"/>
@@ -1254,7 +1251,6 @@
                                     </w:rPr>
                                     <w:t>Postcondition</w:t>
                                   </w:r>
-                                  <w:proofErr w:type="spellEnd"/>
                                 </w:p>
                               </w:tc>
                               <w:tc>
@@ -2453,7 +2449,6 @@
                                 <w:lang w:bidi="fa-IR"/>
                               </w:rPr>
                             </w:pPr>
-                            <w:bookmarkStart w:id="1" w:name="_GoBack" w:colFirst="1" w:colLast="2"/>
                           </w:p>
                         </w:tc>
                         <w:tc>
@@ -2605,7 +2600,6 @@
                           </w:p>
                         </w:tc>
                       </w:tr>
-                      <w:bookmarkEnd w:id="1"/>
                       <w:tr>
                         <w:trPr>
                           <w:cnfStyle w:val="000000100000" w:firstRow="0" w:lastRow="0" w:firstColumn="0" w:lastColumn="0" w:oddVBand="0" w:evenVBand="0" w:oddHBand="1" w:evenHBand="0" w:firstRowFirstColumn="0" w:firstRowLastColumn="0" w:lastRowFirstColumn="0" w:lastRowLastColumn="0"/>
@@ -2780,7 +2774,6 @@
                                 <w:color w:val="FFFFFF" w:themeColor="background1"/>
                               </w:rPr>
                             </w:pPr>
-                            <w:proofErr w:type="spellStart"/>
                             <w:r>
                               <w:rPr>
                                 <w:rFonts w:cs="B Roya"/>
@@ -2791,7 +2784,6 @@
                               </w:rPr>
                               <w:t>Postcondition</w:t>
                             </w:r>
-                            <w:proofErr w:type="spellEnd"/>
                           </w:p>
                         </w:tc>
                         <w:tc>
@@ -4203,7 +4195,6 @@
               <w:spacing w:after="0" w:line="240" w:lineRule="auto"/>
               <w:jc w:val="center"/>
             </w:pPr>
-            <w:proofErr w:type="spellStart"/>
             <w:r>
               <w:rPr>
                 <w:rFonts w:cs="B Roya"/>
@@ -4214,7 +4205,6 @@
               </w:rPr>
               <w:t>Postcondition</w:t>
             </w:r>
-            <w:proofErr w:type="spellEnd"/>
           </w:p>
         </w:tc>
         <w:tc>
@@ -4689,10 +4679,13 @@
               <w:spacing w:after="0" w:line="240" w:lineRule="auto"/>
               <w:jc w:val="center"/>
               <w:cnfStyle w:val="000000100000" w:firstRow="0" w:lastRow="0" w:firstColumn="0" w:lastColumn="0" w:oddVBand="0" w:evenVBand="0" w:oddHBand="1" w:evenHBand="0" w:firstRowFirstColumn="0" w:firstRowLastColumn="0" w:lastRowFirstColumn="0" w:lastRowLastColumn="0"/>
-            </w:pPr>
-            <w:r>
-              <w:rPr>
-                <w:rFonts w:cs="B Roya"/>
+              <w:rPr>
+                <w:rFonts w:hint="cs"/>
+              </w:rPr>
+            </w:pPr>
+            <w:r>
+              <w:rPr>
+                <w:rFonts w:cs="B Roya" w:hint="cs"/>
                 <w:rtl/>
                 <w:lang w:bidi="fa-IR"/>
               </w:rPr>
@@ -5578,7 +5571,6 @@
               <w:spacing w:after="0" w:line="240" w:lineRule="auto"/>
               <w:jc w:val="center"/>
             </w:pPr>
-            <w:proofErr w:type="spellStart"/>
             <w:r>
               <w:rPr>
                 <w:rFonts w:cs="B Roya"/>
@@ -5589,7 +5581,6 @@
               </w:rPr>
               <w:t>Postcondition</w:t>
             </w:r>
-            <w:proofErr w:type="spellEnd"/>
           </w:p>
         </w:tc>
         <w:tc>
@@ -6964,7 +6955,6 @@
                 <w:lang w:bidi="fa-IR"/>
               </w:rPr>
             </w:pPr>
-            <w:proofErr w:type="spellStart"/>
             <w:r>
               <w:rPr>
                 <w:rFonts w:cs="B Roya"/>
@@ -6974,7 +6964,6 @@
               </w:rPr>
               <w:t>Postcondition</w:t>
             </w:r>
-            <w:proofErr w:type="spellEnd"/>
           </w:p>
         </w:tc>
         <w:tc>
@@ -8354,7 +8343,6 @@
                 <w:lang w:bidi="fa-IR"/>
               </w:rPr>
             </w:pPr>
-            <w:proofErr w:type="spellStart"/>
             <w:r>
               <w:rPr>
                 <w:rFonts w:cs="B Roya"/>
@@ -8364,7 +8352,6 @@
               </w:rPr>
               <w:t>Postcondition</w:t>
             </w:r>
-            <w:proofErr w:type="spellEnd"/>
           </w:p>
         </w:tc>
         <w:tc>
@@ -8854,18 +8841,18 @@
               <w:jc w:val="center"/>
               <w:cnfStyle w:val="000000100000" w:firstRow="0" w:lastRow="0" w:firstColumn="0" w:lastColumn="0" w:oddVBand="0" w:evenVBand="0" w:oddHBand="1" w:evenHBand="0" w:firstRowFirstColumn="0" w:firstRowLastColumn="0" w:lastRowFirstColumn="0" w:lastRowLastColumn="0"/>
               <w:rPr>
-                <w:rFonts w:cs="B Roya" w:hint="cs"/>
-                <w:rtl/>
-                <w:lang w:bidi="fa-IR"/>
-              </w:rPr>
-            </w:pPr>
-            <w:r>
-              <w:rPr>
-                <w:rFonts w:cs="B Roya" w:hint="cs"/>
-                <w:rtl/>
-                <w:lang w:bidi="fa-IR"/>
-              </w:rPr>
-              <w:t>کم</w:t>
+                <w:rFonts w:cs="B Roya"/>
+                <w:rtl/>
+                <w:lang w:bidi="fa-IR"/>
+              </w:rPr>
+            </w:pPr>
+            <w:r>
+              <w:rPr>
+                <w:rFonts w:cs="B Roya" w:hint="cs"/>
+                <w:rtl/>
+                <w:lang w:bidi="fa-IR"/>
+              </w:rPr>
+              <w:t>متوسط</w:t>
             </w:r>
           </w:p>
         </w:tc>
@@ -9642,7 +9629,6 @@
                 <w:lang w:bidi="fa-IR"/>
               </w:rPr>
             </w:pPr>
-            <w:proofErr w:type="spellStart"/>
             <w:r>
               <w:rPr>
                 <w:rFonts w:cs="B Roya"/>
@@ -9652,7 +9638,6 @@
               </w:rPr>
               <w:t>Postcondition</w:t>
             </w:r>
-            <w:proofErr w:type="spellEnd"/>
           </w:p>
         </w:tc>
         <w:tc>
@@ -10907,7 +10892,6 @@
                 <w:lang w:bidi="fa-IR"/>
               </w:rPr>
             </w:pPr>
-            <w:proofErr w:type="spellStart"/>
             <w:r>
               <w:rPr>
                 <w:rFonts w:cs="B Roya"/>
@@ -10917,7 +10901,6 @@
               </w:rPr>
               <w:t>Postcondition</w:t>
             </w:r>
-            <w:proofErr w:type="spellEnd"/>
           </w:p>
         </w:tc>
         <w:tc>
@@ -12191,7 +12174,6 @@
                 <w:lang w:bidi="fa-IR"/>
               </w:rPr>
             </w:pPr>
-            <w:proofErr w:type="spellStart"/>
             <w:r>
               <w:rPr>
                 <w:rFonts w:cs="B Roya"/>
@@ -12201,7 +12183,6 @@
               </w:rPr>
               <w:t>Postcondition</w:t>
             </w:r>
-            <w:proofErr w:type="spellEnd"/>
           </w:p>
         </w:tc>
         <w:tc>
@@ -12697,8 +12678,10 @@
                 <w:rtl/>
                 <w:lang w:bidi="fa-IR"/>
               </w:rPr>
-              <w:t>متوسط</w:t>
-            </w:r>
+              <w:t>زیاد</w:t>
+            </w:r>
+            <w:bookmarkStart w:id="0" w:name="_GoBack"/>
+            <w:bookmarkEnd w:id="0"/>
           </w:p>
         </w:tc>
       </w:tr>
@@ -13279,7 +13262,7 @@
               <w:jc w:val="both"/>
               <w:cnfStyle w:val="000000000000" w:firstRow="0" w:lastRow="0" w:firstColumn="0" w:lastColumn="0" w:oddVBand="0" w:evenVBand="0" w:oddHBand="0" w:evenHBand="0" w:firstRowFirstColumn="0" w:firstRowLastColumn="0" w:lastRowFirstColumn="0" w:lastRowLastColumn="0"/>
               <w:rPr>
-                <w:rFonts w:cs="B Roya" w:hint="cs"/>
+                <w:rFonts w:cs="B Roya"/>
                 <w:rtl/>
                 <w:lang w:bidi="fa-IR"/>
               </w:rPr>
@@ -13444,15 +13427,7 @@
                 <w:rtl/>
                 <w:lang w:bidi="fa-IR"/>
               </w:rPr>
-              <w:t>گام 3 جایگزین :</w:t>
-            </w:r>
-            <w:r>
-              <w:rPr>
-                <w:rFonts w:cs="B Roya" w:hint="cs"/>
-                <w:rtl/>
-                <w:lang w:bidi="fa-IR"/>
-              </w:rPr>
-              <w:t xml:space="preserve"> اگر نام کاربری و یا کلمه عبور اشتباه بود پیام خطا نمایش می دهد.</w:t>
+              <w:t>گام 3 جایگزین : اگر نام کاربری و یا کلمه عبور اشتباه بود پیام خطا نمایش می دهد.</w:t>
             </w:r>
           </w:p>
         </w:tc>
@@ -13538,7 +13513,6 @@
                 <w:lang w:bidi="fa-IR"/>
               </w:rPr>
             </w:pPr>
-            <w:proofErr w:type="spellStart"/>
             <w:r>
               <w:rPr>
                 <w:rFonts w:cs="B Roya"/>
@@ -13548,7 +13522,6 @@
               </w:rPr>
               <w:t>Postcondition</w:t>
             </w:r>
-            <w:proofErr w:type="spellEnd"/>
           </w:p>
         </w:tc>
         <w:tc>
@@ -14787,7 +14760,6 @@
                 <w:lang w:bidi="fa-IR"/>
               </w:rPr>
             </w:pPr>
-            <w:proofErr w:type="spellStart"/>
             <w:r>
               <w:rPr>
                 <w:rFonts w:cs="B Roya"/>
@@ -14797,7 +14769,6 @@
               </w:rPr>
               <w:t>Postcondition</w:t>
             </w:r>
-            <w:proofErr w:type="spellEnd"/>
           </w:p>
         </w:tc>
         <w:tc>
@@ -15201,7 +15172,7 @@
               <w:jc w:val="center"/>
               <w:cnfStyle w:val="000000000000" w:firstRow="0" w:lastRow="0" w:firstColumn="0" w:lastColumn="0" w:oddVBand="0" w:evenVBand="0" w:oddHBand="0" w:evenHBand="0" w:firstRowFirstColumn="0" w:firstRowLastColumn="0" w:lastRowFirstColumn="0" w:lastRowLastColumn="0"/>
               <w:rPr>
-                <w:rFonts w:cs="B Roya" w:hint="cs"/>
+                <w:rFonts w:cs="B Roya"/>
                 <w:rtl/>
                 <w:lang w:bidi="fa-IR"/>
               </w:rPr>
@@ -15682,7 +15653,7 @@
               <w:jc w:val="center"/>
               <w:cnfStyle w:val="000000000000" w:firstRow="0" w:lastRow="0" w:firstColumn="0" w:lastColumn="0" w:oddVBand="0" w:evenVBand="0" w:oddHBand="0" w:evenHBand="0" w:firstRowFirstColumn="0" w:firstRowLastColumn="0" w:lastRowFirstColumn="0" w:lastRowLastColumn="0"/>
               <w:rPr>
-                <w:rFonts w:cs="B Roya" w:hint="cs"/>
+                <w:rFonts w:cs="B Roya"/>
                 <w:rtl/>
                 <w:lang w:bidi="fa-IR"/>
               </w:rPr>
@@ -15838,7 +15809,7 @@
               <w:jc w:val="both"/>
               <w:cnfStyle w:val="000000000000" w:firstRow="0" w:lastRow="0" w:firstColumn="0" w:lastColumn="0" w:oddVBand="0" w:evenVBand="0" w:oddHBand="0" w:evenHBand="0" w:firstRowFirstColumn="0" w:firstRowLastColumn="0" w:lastRowFirstColumn="0" w:lastRowLastColumn="0"/>
               <w:rPr>
-                <w:rFonts w:cs="B Roya" w:hint="cs"/>
+                <w:rFonts w:cs="B Roya"/>
                 <w:rtl/>
                 <w:lang w:bidi="fa-IR"/>
               </w:rPr>
@@ -15881,7 +15852,7 @@
               <w:jc w:val="both"/>
               <w:cnfStyle w:val="000000000000" w:firstRow="0" w:lastRow="0" w:firstColumn="0" w:lastColumn="0" w:oddVBand="0" w:evenVBand="0" w:oddHBand="0" w:evenHBand="0" w:firstRowFirstColumn="0" w:firstRowLastColumn="0" w:lastRowFirstColumn="0" w:lastRowLastColumn="0"/>
               <w:rPr>
-                <w:rFonts w:cs="B Roya" w:hint="cs"/>
+                <w:rFonts w:cs="B Roya"/>
                 <w:rtl/>
                 <w:lang w:bidi="fa-IR"/>
               </w:rPr>
@@ -16073,7 +16044,6 @@
                 <w:lang w:bidi="fa-IR"/>
               </w:rPr>
             </w:pPr>
-            <w:proofErr w:type="spellStart"/>
             <w:r>
               <w:rPr>
                 <w:rFonts w:cs="B Roya"/>
@@ -16083,7 +16053,6 @@
               </w:rPr>
               <w:t>Postcondition</w:t>
             </w:r>
-            <w:proofErr w:type="spellEnd"/>
           </w:p>
         </w:tc>
         <w:tc>
@@ -17351,7 +17320,6 @@
                 <w:lang w:bidi="fa-IR"/>
               </w:rPr>
             </w:pPr>
-            <w:proofErr w:type="spellStart"/>
             <w:r>
               <w:rPr>
                 <w:rFonts w:cs="B Roya"/>
@@ -17361,7 +17329,6 @@
               </w:rPr>
               <w:t>Postcondition</w:t>
             </w:r>
-            <w:proofErr w:type="spellEnd"/>
           </w:p>
         </w:tc>
         <w:tc>
@@ -18669,7 +18636,6 @@
                 <w:lang w:bidi="fa-IR"/>
               </w:rPr>
             </w:pPr>
-            <w:proofErr w:type="spellStart"/>
             <w:r>
               <w:rPr>
                 <w:rFonts w:cs="B Roya"/>
@@ -18679,7 +18645,6 @@
               </w:rPr>
               <w:t>Postcondition</w:t>
             </w:r>
-            <w:proofErr w:type="spellEnd"/>
           </w:p>
         </w:tc>
         <w:tc>
@@ -18984,7 +18949,7 @@
 </file>
 
 <file path=word/numbering.xml><?xml version="1.0" encoding="utf-8"?>
-<w:numbering xmlns:wpc="http://schemas.microsoft.com/office/word/2010/wordprocessingCanvas" xmlns:cx="http://schemas.microsoft.com/office/drawing/2014/chartex" xmlns:cx1="http://schemas.microsoft.com/office/drawing/2015/9/8/chartex" xmlns:mc="http://schemas.openxmlformats.org/markup-compatibility/2006" xmlns:o="urn:schemas-microsoft-com:office:office" xmlns:r="http://schemas.openxmlformats.org/officeDocument/2006/relationships" xmlns:m="http://schemas.openxmlformats.org/officeDocument/2006/math" xmlns:v="urn:schemas-microsoft-com:vml" xmlns:wp14="http://schemas.microsoft.com/office/word/2010/wordprocessingDrawing" xmlns:wp="http://schemas.openxmlformats.org/drawingml/2006/wordprocessingDrawing" xmlns:w10="urn:schemas-microsoft-com:office:word" xmlns:w="http://schemas.openxmlformats.org/wordprocessingml/2006/main" xmlns:w14="http://schemas.microsoft.com/office/word/2010/wordml" xmlns:w15="http://schemas.microsoft.com/office/word/2012/wordml" xmlns:w16se="http://schemas.microsoft.com/office/word/2015/wordml/symex" xmlns:wpg="http://schemas.microsoft.com/office/word/2010/wordprocessingGroup" xmlns:wpi="http://schemas.microsoft.com/office/word/2010/wordprocessingInk" xmlns:wne="http://schemas.microsoft.com/office/word/2006/wordml" xmlns:wps="http://schemas.microsoft.com/office/word/2010/wordprocessingShape" mc:Ignorable="w14 w15 w16se wp14">
+<w:numbering xmlns:wpc="http://schemas.microsoft.com/office/word/2010/wordprocessingCanvas" xmlns:cx="http://schemas.microsoft.com/office/drawing/2014/chartex" xmlns:cx1="http://schemas.microsoft.com/office/drawing/2015/9/8/chartex" xmlns:cx2="http://schemas.microsoft.com/office/drawing/2015/10/21/chartex" xmlns:cx3="http://schemas.microsoft.com/office/drawing/2016/5/9/chartex" xmlns:cx4="http://schemas.microsoft.com/office/drawing/2016/5/10/chartex" xmlns:cx5="http://schemas.microsoft.com/office/drawing/2016/5/11/chartex" xmlns:mc="http://schemas.openxmlformats.org/markup-compatibility/2006" xmlns:o="urn:schemas-microsoft-com:office:office" xmlns:r="http://schemas.openxmlformats.org/officeDocument/2006/relationships" xmlns:m="http://schemas.openxmlformats.org/officeDocument/2006/math" xmlns:v="urn:schemas-microsoft-com:vml" xmlns:wp14="http://schemas.microsoft.com/office/word/2010/wordprocessingDrawing" xmlns:wp="http://schemas.openxmlformats.org/drawingml/2006/wordprocessingDrawing" xmlns:w10="urn:schemas-microsoft-com:office:word" xmlns:w="http://schemas.openxmlformats.org/wordprocessingml/2006/main" xmlns:w14="http://schemas.microsoft.com/office/word/2010/wordml" xmlns:w15="http://schemas.microsoft.com/office/word/2012/wordml" xmlns:w16se="http://schemas.microsoft.com/office/word/2015/wordml/symex" xmlns:wpg="http://schemas.microsoft.com/office/word/2010/wordprocessingGroup" xmlns:wpi="http://schemas.microsoft.com/office/word/2010/wordprocessingInk" xmlns:wne="http://schemas.microsoft.com/office/word/2006/wordml" xmlns:wps="http://schemas.microsoft.com/office/word/2010/wordprocessingShape" mc:Ignorable="w14 w15 w16se wp14">
   <w:abstractNum w:abstractNumId="0" w15:restartNumberingAfterBreak="0">
     <w:nsid w:val="19DA0696"/>
     <w:multiLevelType w:val="hybridMultilevel"/>
@@ -19357,7 +19322,7 @@
     </w:rPrDefault>
     <w:pPrDefault/>
   </w:docDefaults>
-  <w:latentStyles w:defLockedState="0" w:defUIPriority="99" w:defSemiHidden="0" w:defUnhideWhenUsed="0" w:defQFormat="0" w:count="371">
+  <w:latentStyles w:defLockedState="0" w:defUIPriority="99" w:defSemiHidden="0" w:defUnhideWhenUsed="0" w:defQFormat="0" w:count="374">
     <w:lsdException w:name="Normal" w:uiPriority="0" w:qFormat="1"/>
     <w:lsdException w:name="heading 1" w:uiPriority="9" w:qFormat="1"/>
     <w:lsdException w:name="heading 2" w:semiHidden="1" w:uiPriority="9" w:unhideWhenUsed="1" w:qFormat="1"/>
@@ -19463,7 +19428,6 @@
     <w:lsdException w:name="HTML Sample" w:semiHidden="1" w:unhideWhenUsed="1"/>
     <w:lsdException w:name="HTML Typewriter" w:semiHidden="1" w:unhideWhenUsed="1"/>
     <w:lsdException w:name="HTML Variable" w:semiHidden="1" w:unhideWhenUsed="1"/>
-    <w:lsdException w:name="Normal Table" w:semiHidden="1" w:unhideWhenUsed="1"/>
     <w:lsdException w:name="annotation subject" w:semiHidden="1" w:unhideWhenUsed="1"/>
     <w:lsdException w:name="No List" w:semiHidden="1" w:unhideWhenUsed="1"/>
     <w:lsdException w:name="Outline List 1" w:semiHidden="1" w:unhideWhenUsed="1"/>
@@ -19508,7 +19472,6 @@
     <w:lsdException w:name="Table Professional" w:semiHidden="1" w:unhideWhenUsed="1"/>
     <w:lsdException w:name="Table Subtle 1" w:semiHidden="1" w:unhideWhenUsed="1"/>
     <w:lsdException w:name="Table Subtle 2" w:semiHidden="1" w:unhideWhenUsed="1"/>
-    <w:lsdException w:name="Table Web 1" w:semiHidden="1" w:unhideWhenUsed="1"/>
     <w:lsdException w:name="Table Web 2" w:semiHidden="1" w:unhideWhenUsed="1"/>
     <w:lsdException w:name="Table Web 3" w:semiHidden="1" w:unhideWhenUsed="1"/>
     <w:lsdException w:name="Balloon Text" w:semiHidden="1" w:unhideWhenUsed="1"/>
@@ -19729,6 +19692,9 @@
     <w:lsdException w:name="List Table 5 Dark Accent 6" w:uiPriority="50"/>
     <w:lsdException w:name="List Table 6 Colorful Accent 6" w:uiPriority="51"/>
     <w:lsdException w:name="List Table 7 Colorful Accent 6" w:uiPriority="52"/>
+    <w:lsdException w:name="Mention" w:semiHidden="1" w:unhideWhenUsed="1"/>
+    <w:lsdException w:name="Smart Hyperlink" w:semiHidden="1" w:unhideWhenUsed="1"/>
+    <w:lsdException w:name="Hashtag" w:semiHidden="1" w:unhideWhenUsed="1"/>
   </w:latentStyles>
   <w:style w:type="paragraph" w:default="1" w:styleId="Normal">
     <w:name w:val="Normal"/>

</xml_diff>